<commit_message>
Aumento de el punto 2
</commit_message>
<xml_diff>
--- a/Taller3/TALLER 3.docx
+++ b/Taller3/TALLER 3.docx
@@ -43,23 +43,17 @@
         <w:jc w:val="both"/>
         <w:rPr>
           <w:b/>
-          <w:sz w:val="24"/>
-          <w:szCs w:val="24"/>
         </w:rPr>
       </w:pPr>
       <w:r>
         <w:rPr>
           <w:b/>
-          <w:sz w:val="24"/>
-          <w:szCs w:val="24"/>
         </w:rPr>
         <w:t>Integrantes</w:t>
       </w:r>
       <w:r>
         <w:rPr>
           <w:b/>
-          <w:sz w:val="24"/>
-          <w:szCs w:val="24"/>
         </w:rPr>
         <w:tab/>
       </w:r>
@@ -73,8 +67,6 @@
         <w:jc w:val="both"/>
         <w:rPr>
           <w:b/>
-          <w:sz w:val="24"/>
-          <w:szCs w:val="24"/>
         </w:rPr>
       </w:pPr>
     </w:p>
@@ -86,47 +78,20 @@
           <w:numId w:val="1"/>
         </w:numPr>
         <w:jc w:val="both"/>
-        <w:rPr>
-          <w:sz w:val="24"/>
-          <w:szCs w:val="24"/>
-        </w:rPr>
-      </w:pPr>
-      <w:r>
-        <w:rPr>
-          <w:sz w:val="24"/>
-          <w:szCs w:val="24"/>
-        </w:rPr>
-        <w:t xml:space="preserve">Natalia </w:t>
-      </w:r>
-      <w:proofErr w:type="spellStart"/>
-      <w:r>
-        <w:rPr>
-          <w:sz w:val="24"/>
-          <w:szCs w:val="24"/>
-        </w:rPr>
-        <w:t>Grijalba</w:t>
-      </w:r>
-      <w:proofErr w:type="spellEnd"/>
-      <w:r>
-        <w:rPr>
-          <w:sz w:val="24"/>
-          <w:szCs w:val="24"/>
-        </w:rPr>
+      </w:pPr>
+      <w:r>
+        <w:t>Natalia Grijalba</w:t>
+      </w:r>
+      <w:r>
         <w:tab/>
       </w:r>
       <w:r>
-        <w:rPr>
-          <w:sz w:val="24"/>
-          <w:szCs w:val="24"/>
-        </w:rPr>
         <w:tab/>
       </w:r>
       <w:hyperlink r:id="rId8" w:history="1">
         <w:r>
           <w:rPr>
             <w:rStyle w:val="Hipervnculo"/>
-            <w:sz w:val="24"/>
-            <w:szCs w:val="24"/>
           </w:rPr>
           <w:t>ngrijalbah@unal.edu.co</w:t>
         </w:r>
@@ -141,39 +106,23 @@
         </w:numPr>
         <w:jc w:val="both"/>
         <w:rPr>
-          <w:sz w:val="24"/>
-          <w:szCs w:val="24"/>
           <w:lang w:val="en-US"/>
         </w:rPr>
       </w:pPr>
       <w:r>
         <w:rPr>
-          <w:sz w:val="24"/>
-          <w:szCs w:val="24"/>
           <w:lang w:val="en-US"/>
         </w:rPr>
         <w:t>David Fajardo</w:t>
       </w:r>
       <w:r>
         <w:rPr>
-          <w:sz w:val="24"/>
-          <w:szCs w:val="24"/>
           <w:lang w:val="en-US"/>
         </w:rPr>
         <w:tab/>
       </w:r>
       <w:r>
         <w:rPr>
-          <w:sz w:val="24"/>
-          <w:szCs w:val="24"/>
-          <w:lang w:val="en-US"/>
-        </w:rPr>
-        <w:tab/>
-      </w:r>
-      <w:r>
-        <w:rPr>
-          <w:sz w:val="24"/>
-          <w:szCs w:val="24"/>
           <w:lang w:val="en-US"/>
         </w:rPr>
         <w:tab/>
@@ -182,8 +131,6 @@
         <w:r>
           <w:rPr>
             <w:rStyle w:val="Hipervnculo"/>
-            <w:sz w:val="24"/>
-            <w:szCs w:val="24"/>
             <w:lang w:val="en-US"/>
           </w:rPr>
           <w:t>dsfajardob@unal.edu.co</w:t>
@@ -198,38 +145,20 @@
           <w:numId w:val="1"/>
         </w:numPr>
         <w:jc w:val="both"/>
-        <w:rPr>
-          <w:sz w:val="24"/>
-          <w:szCs w:val="24"/>
-        </w:rPr>
-      </w:pPr>
-      <w:r>
-        <w:rPr>
-          <w:sz w:val="24"/>
-          <w:szCs w:val="24"/>
-        </w:rPr>
+      </w:pPr>
+      <w:r>
         <w:t>Cristian Bernal</w:t>
       </w:r>
       <w:r>
-        <w:rPr>
-          <w:sz w:val="24"/>
-          <w:szCs w:val="24"/>
-        </w:rPr>
         <w:tab/>
       </w:r>
       <w:r>
-        <w:rPr>
-          <w:sz w:val="24"/>
-          <w:szCs w:val="24"/>
-        </w:rPr>
         <w:tab/>
       </w:r>
       <w:hyperlink r:id="rId10" w:history="1">
         <w:r>
           <w:rPr>
             <w:rStyle w:val="Hipervnculo"/>
-            <w:sz w:val="24"/>
-            <w:szCs w:val="24"/>
           </w:rPr>
           <w:t>crabernalmo@unal.edu.co</w:t>
         </w:r>
@@ -245,49 +174,23 @@
         <w:jc w:val="both"/>
         <w:rPr>
           <w:rStyle w:val="Hipervnculo"/>
-          <w:sz w:val="24"/>
-          <w:szCs w:val="24"/>
           <w:lang w:val="en-US"/>
         </w:rPr>
       </w:pPr>
       <w:r>
         <w:rPr>
-          <w:sz w:val="24"/>
-          <w:szCs w:val="24"/>
           <w:lang w:val="en-US"/>
         </w:rPr>
-        <w:t xml:space="preserve">Daniel </w:t>
-      </w:r>
-      <w:proofErr w:type="spellStart"/>
-      <w:r>
-        <w:rPr>
-          <w:sz w:val="24"/>
-          <w:szCs w:val="24"/>
+        <w:t>Daniel Osuna</w:t>
+      </w:r>
+      <w:r>
+        <w:rPr>
           <w:lang w:val="en-US"/>
         </w:rPr>
-        <w:t>Osuna</w:t>
-      </w:r>
-      <w:proofErr w:type="spellEnd"/>
-      <w:r>
-        <w:rPr>
-          <w:sz w:val="24"/>
-          <w:szCs w:val="24"/>
-          <w:lang w:val="en-US"/>
-        </w:rPr>
         <w:tab/>
       </w:r>
       <w:r>
         <w:rPr>
-          <w:sz w:val="24"/>
-          <w:szCs w:val="24"/>
-          <w:lang w:val="en-US"/>
-        </w:rPr>
-        <w:tab/>
-      </w:r>
-      <w:r>
-        <w:rPr>
-          <w:sz w:val="24"/>
-          <w:szCs w:val="24"/>
           <w:lang w:val="en-US"/>
         </w:rPr>
         <w:tab/>
@@ -296,8 +199,6 @@
         <w:r>
           <w:rPr>
             <w:rStyle w:val="Hipervnculo"/>
-            <w:sz w:val="24"/>
-            <w:szCs w:val="24"/>
             <w:lang w:val="en-US"/>
           </w:rPr>
           <w:t>dgosunar@unal.edu.co</w:t>
@@ -386,7 +287,21 @@
         <w:rPr>
           <w:lang w:val="es-MX"/>
         </w:rPr>
-        <w:t>La herencia es una forma de reutilización de software en la cual, las nuevas clases se crean a partir de clases existentes al absorber sus atributos y comportamientos, y se mejoran con nuevas capacidades, o con modificaciones en las capacidades ya existentes.</w:t>
+        <w:t xml:space="preserve">La herencia es una forma de reutilización de software en la cual, las nuevas clases se crean a partir de clases existentes al absorber sus atributos y comportamientos, y se mejoran con nuevas capacidades, o con modificaciones en las capacidades ya </w:t>
+      </w:r>
+      <w:proofErr w:type="gramStart"/>
+      <w:r>
+        <w:rPr>
+          <w:lang w:val="es-MX"/>
+        </w:rPr>
+        <w:t>existentes</w:t>
+      </w:r>
+      <w:proofErr w:type="gramEnd"/>
+      <w:r>
+        <w:rPr>
+          <w:lang w:val="es-MX"/>
+        </w:rPr>
+        <w:t>.</w:t>
       </w:r>
       <w:r>
         <w:rPr>
@@ -476,7 +391,7 @@
       <w:r>
         <w:rPr>
           <w:noProof/>
-          <w:lang w:val="es-MX" w:eastAsia="es-MX"/>
+          <w:lang w:val="es-CO" w:eastAsia="es-CO"/>
         </w:rPr>
         <w:drawing>
           <wp:inline distT="0" distB="0" distL="0" distR="0">
@@ -527,8 +442,6 @@
           </wp:inline>
         </w:drawing>
       </w:r>
-      <w:bookmarkStart w:id="0" w:name="_GoBack"/>
-      <w:bookmarkEnd w:id="0"/>
     </w:p>
     <w:p>
       <w:pPr>
@@ -657,23 +570,23 @@
         <w:rPr>
           <w:lang w:val="es-MX"/>
         </w:rPr>
+        <w:t>Estática: se define en tiempo de compilación.</w:t>
+      </w:r>
+    </w:p>
+    <w:p>
+      <w:pPr>
+        <w:ind w:left="1080"/>
+        <w:jc w:val="both"/>
+        <w:rPr>
+          <w:lang w:val="es-MX"/>
+        </w:rPr>
+      </w:pPr>
+      <w:r>
+        <w:rPr>
+          <w:b/>
+          <w:lang w:val="es-MX"/>
+        </w:rPr>
         <w:lastRenderedPageBreak/>
-        <w:t>Estática: se define en tiempo de compilación.</w:t>
-      </w:r>
-    </w:p>
-    <w:p>
-      <w:pPr>
-        <w:ind w:left="1080"/>
-        <w:jc w:val="both"/>
-        <w:rPr>
-          <w:lang w:val="es-MX"/>
-        </w:rPr>
-      </w:pPr>
-      <w:r>
-        <w:rPr>
-          <w:b/>
-          <w:lang w:val="es-MX"/>
-        </w:rPr>
         <w:t xml:space="preserve">COMPOSICION: </w:t>
       </w:r>
       <w:r>
@@ -797,6 +710,1516 @@
         </w:rPr>
         <w:t xml:space="preserve">En Java una subclase puede heredar de máximo una superclase. En otros lenguajes como c++ es posible que una clase herede de más de una clase (Herencia Múltiple). Explique los pros y contras de esta práctica. </w:t>
       </w:r>
+    </w:p>
+    <w:p>
+      <w:pPr>
+        <w:pStyle w:val="Prrafodelista"/>
+        <w:numPr>
+          <w:ilvl w:val="0"/>
+          <w:numId w:val="4"/>
+        </w:numPr>
+        <w:jc w:val="both"/>
+        <w:rPr>
+          <w:lang w:val="es-MX"/>
+        </w:rPr>
+      </w:pPr>
+      <w:r>
+        <w:rPr>
+          <w:lang w:val="es-MX"/>
+        </w:rPr>
+        <w:t>Herencias</w:t>
+      </w:r>
+      <w:r>
+        <w:rPr>
+          <w:lang w:val="es-MX"/>
+        </w:rPr>
+        <w:t>:</w:t>
+      </w:r>
+    </w:p>
+    <w:p>
+      <w:pPr>
+        <w:pStyle w:val="Prrafodelista"/>
+        <w:numPr>
+          <w:ilvl w:val="0"/>
+          <w:numId w:val="9"/>
+        </w:numPr>
+        <w:jc w:val="both"/>
+        <w:rPr>
+          <w:b/>
+          <w:lang w:val="es-MX"/>
+        </w:rPr>
+      </w:pPr>
+      <w:r>
+        <w:rPr>
+          <w:b/>
+          <w:lang w:val="es-MX"/>
+        </w:rPr>
+        <w:t xml:space="preserve">Zoo </w:t>
+      </w:r>
+    </w:p>
+    <w:p>
+      <w:pPr>
+        <w:pStyle w:val="Prrafodelista"/>
+        <w:ind w:left="1080"/>
+        <w:jc w:val="both"/>
+        <w:rPr>
+          <w:b/>
+          <w:lang w:val="es-MX"/>
+        </w:rPr>
+      </w:pPr>
+    </w:p>
+    <w:p>
+      <w:pPr>
+        <w:pStyle w:val="Prrafodelista"/>
+        <w:numPr>
+          <w:ilvl w:val="0"/>
+          <w:numId w:val="9"/>
+        </w:numPr>
+        <w:jc w:val="both"/>
+        <w:rPr>
+          <w:b/>
+          <w:lang w:val="es-MX"/>
+        </w:rPr>
+      </w:pPr>
+      <w:r>
+        <w:rPr>
+          <w:b/>
+          <w:lang w:val="es-MX"/>
+        </w:rPr>
+        <w:t>Figuras</w:t>
+      </w:r>
+    </w:p>
+    <w:p>
+      <w:pPr>
+        <w:pStyle w:val="Sinespaciado"/>
+        <w:ind w:left="720"/>
+        <w:jc w:val="both"/>
+      </w:pPr>
+      <w:r>
+        <w:rPr>
+          <w:noProof/>
+          <w:lang w:eastAsia="es-CO"/>
+        </w:rPr>
+        <mc:AlternateContent>
+          <mc:Choice Requires="wpg">
+            <w:drawing>
+              <wp:anchor distT="0" distB="0" distL="114300" distR="114300" simplePos="0" relativeHeight="251659264" behindDoc="0" locked="0" layoutInCell="1" allowOverlap="1" wp14:anchorId="7B55BB2B" wp14:editId="22FA5EE1">
+                <wp:simplePos x="0" y="0"/>
+                <wp:positionH relativeFrom="column">
+                  <wp:posOffset>458470</wp:posOffset>
+                </wp:positionH>
+                <wp:positionV relativeFrom="paragraph">
+                  <wp:posOffset>137551</wp:posOffset>
+                </wp:positionV>
+                <wp:extent cx="4624461" cy="1705463"/>
+                <wp:effectExtent l="0" t="0" r="24130" b="28575"/>
+                <wp:wrapSquare wrapText="bothSides"/>
+                <wp:docPr id="2" name="Grupo 2"/>
+                <wp:cNvGraphicFramePr/>
+                <a:graphic xmlns:a="http://schemas.openxmlformats.org/drawingml/2006/main">
+                  <a:graphicData uri="http://schemas.microsoft.com/office/word/2010/wordprocessingGroup">
+                    <wpg:wgp>
+                      <wpg:cNvGrpSpPr/>
+                      <wpg:grpSpPr>
+                        <a:xfrm>
+                          <a:off x="0" y="0"/>
+                          <a:ext cx="4624461" cy="1705463"/>
+                          <a:chOff x="0" y="0"/>
+                          <a:chExt cx="4624461" cy="1705463"/>
+                        </a:xfrm>
+                      </wpg:grpSpPr>
+                      <wps:wsp>
+                        <wps:cNvPr id="3" name="Cuadro de texto 2"/>
+                        <wps:cNvSpPr txBox="1">
+                          <a:spLocks noChangeArrowheads="1"/>
+                        </wps:cNvSpPr>
+                        <wps:spPr bwMode="auto">
+                          <a:xfrm>
+                            <a:off x="0" y="0"/>
+                            <a:ext cx="1116330" cy="509270"/>
+                          </a:xfrm>
+                          <a:prstGeom prst="rect">
+                            <a:avLst/>
+                          </a:prstGeom>
+                          <a:solidFill>
+                            <a:srgbClr val="FFFFFF"/>
+                          </a:solidFill>
+                          <a:ln w="9525">
+                            <a:solidFill>
+                              <a:srgbClr val="000000"/>
+                            </a:solidFill>
+                            <a:miter lim="800000"/>
+                            <a:headEnd/>
+                            <a:tailEnd/>
+                          </a:ln>
+                        </wps:spPr>
+                        <wps:txbx>
+                          <w:txbxContent>
+                            <w:p>
+                              <w:pPr>
+                                <w:jc w:val="center"/>
+                              </w:pPr>
+                              <w:proofErr w:type="spellStart"/>
+                              <w:r>
+                                <w:t>Class</w:t>
+                              </w:r>
+                              <w:proofErr w:type="spellEnd"/>
+                              <w:r>
+                                <w:t xml:space="preserve"> </w:t>
+                              </w:r>
+                              <w:proofErr w:type="spellStart"/>
+                              <w:r>
+                                <w:t>Rectangle</w:t>
+                              </w:r>
+                              <w:proofErr w:type="spellEnd"/>
+                            </w:p>
+                          </w:txbxContent>
+                        </wps:txbx>
+                        <wps:bodyPr rot="0" vert="horz" wrap="square" lIns="91440" tIns="45720" rIns="91440" bIns="45720" anchor="ctr" anchorCtr="0">
+                          <a:noAutofit/>
+                        </wps:bodyPr>
+                      </wps:wsp>
+                      <wps:wsp>
+                        <wps:cNvPr id="4" name="Cuadro de texto 2"/>
+                        <wps:cNvSpPr txBox="1">
+                          <a:spLocks noChangeArrowheads="1"/>
+                        </wps:cNvSpPr>
+                        <wps:spPr bwMode="auto">
+                          <a:xfrm>
+                            <a:off x="1160584" y="8792"/>
+                            <a:ext cx="1116330" cy="501015"/>
+                          </a:xfrm>
+                          <a:prstGeom prst="rect">
+                            <a:avLst/>
+                          </a:prstGeom>
+                          <a:solidFill>
+                            <a:srgbClr val="FFFFFF"/>
+                          </a:solidFill>
+                          <a:ln w="9525">
+                            <a:solidFill>
+                              <a:srgbClr val="000000"/>
+                            </a:solidFill>
+                            <a:miter lim="800000"/>
+                            <a:headEnd/>
+                            <a:tailEnd/>
+                          </a:ln>
+                        </wps:spPr>
+                        <wps:txbx>
+                          <w:txbxContent>
+                            <w:p>
+                              <w:pPr>
+                                <w:jc w:val="center"/>
+                              </w:pPr>
+                              <w:proofErr w:type="spellStart"/>
+                              <w:r>
+                                <w:t>Class</w:t>
+                              </w:r>
+                              <w:proofErr w:type="spellEnd"/>
+                              <w:r>
+                                <w:t xml:space="preserve"> </w:t>
+                              </w:r>
+                              <w:proofErr w:type="spellStart"/>
+                              <w:r>
+                                <w:t>Rectangle</w:t>
+                              </w:r>
+                              <w:proofErr w:type="spellEnd"/>
+                              <w:r>
+                                <w:t xml:space="preserve"> </w:t>
+                              </w:r>
+                              <w:proofErr w:type="spellStart"/>
+                              <w:r>
+                                <w:t>Triangle</w:t>
+                              </w:r>
+                              <w:proofErr w:type="spellEnd"/>
+                            </w:p>
+                          </w:txbxContent>
+                        </wps:txbx>
+                        <wps:bodyPr rot="0" vert="horz" wrap="square" lIns="91440" tIns="45720" rIns="91440" bIns="45720" anchor="ctr" anchorCtr="0">
+                          <a:noAutofit/>
+                        </wps:bodyPr>
+                      </wps:wsp>
+                      <wps:wsp>
+                        <wps:cNvPr id="5" name="Cuadro de texto 5"/>
+                        <wps:cNvSpPr txBox="1">
+                          <a:spLocks noChangeArrowheads="1"/>
+                        </wps:cNvSpPr>
+                        <wps:spPr bwMode="auto">
+                          <a:xfrm>
+                            <a:off x="3508131" y="17584"/>
+                            <a:ext cx="1116330" cy="492125"/>
+                          </a:xfrm>
+                          <a:prstGeom prst="rect">
+                            <a:avLst/>
+                          </a:prstGeom>
+                          <a:solidFill>
+                            <a:srgbClr val="FFFFFF"/>
+                          </a:solidFill>
+                          <a:ln w="9525">
+                            <a:solidFill>
+                              <a:srgbClr val="000000"/>
+                            </a:solidFill>
+                            <a:miter lim="800000"/>
+                            <a:headEnd/>
+                            <a:tailEnd/>
+                          </a:ln>
+                        </wps:spPr>
+                        <wps:txbx>
+                          <w:txbxContent>
+                            <w:p>
+                              <w:pPr>
+                                <w:jc w:val="center"/>
+                              </w:pPr>
+                              <w:proofErr w:type="spellStart"/>
+                              <w:r>
+                                <w:t>Class</w:t>
+                              </w:r>
+                              <w:proofErr w:type="spellEnd"/>
+                              <w:r>
+                                <w:t xml:space="preserve"> </w:t>
+                              </w:r>
+                              <w:proofErr w:type="spellStart"/>
+                              <w:r>
+                                <w:t>Parallelogram</w:t>
+                              </w:r>
+                              <w:proofErr w:type="spellEnd"/>
+                            </w:p>
+                          </w:txbxContent>
+                        </wps:txbx>
+                        <wps:bodyPr rot="0" vert="horz" wrap="square" lIns="91440" tIns="45720" rIns="91440" bIns="45720" anchor="ctr" anchorCtr="0">
+                          <a:noAutofit/>
+                        </wps:bodyPr>
+                      </wps:wsp>
+                      <wps:wsp>
+                        <wps:cNvPr id="6" name="Cuadro de texto 6"/>
+                        <wps:cNvSpPr txBox="1">
+                          <a:spLocks noChangeArrowheads="1"/>
+                        </wps:cNvSpPr>
+                        <wps:spPr bwMode="auto">
+                          <a:xfrm>
+                            <a:off x="2338754" y="17584"/>
+                            <a:ext cx="1116330" cy="492125"/>
+                          </a:xfrm>
+                          <a:prstGeom prst="rect">
+                            <a:avLst/>
+                          </a:prstGeom>
+                          <a:solidFill>
+                            <a:srgbClr val="FFFFFF"/>
+                          </a:solidFill>
+                          <a:ln w="9525">
+                            <a:solidFill>
+                              <a:srgbClr val="000000"/>
+                            </a:solidFill>
+                            <a:miter lim="800000"/>
+                            <a:headEnd/>
+                            <a:tailEnd/>
+                          </a:ln>
+                        </wps:spPr>
+                        <wps:txbx>
+                          <w:txbxContent>
+                            <w:p>
+                              <w:pPr>
+                                <w:jc w:val="center"/>
+                              </w:pPr>
+                              <w:proofErr w:type="spellStart"/>
+                              <w:r>
+                                <w:t>Class</w:t>
+                              </w:r>
+                              <w:proofErr w:type="spellEnd"/>
+                              <w:r>
+                                <w:t xml:space="preserve"> </w:t>
+                              </w:r>
+                              <w:proofErr w:type="spellStart"/>
+                              <w:r>
+                                <w:t>Isoceles</w:t>
+                              </w:r>
+                              <w:proofErr w:type="spellEnd"/>
+                              <w:r>
+                                <w:t xml:space="preserve"> </w:t>
+                              </w:r>
+                              <w:proofErr w:type="spellStart"/>
+                              <w:r>
+                                <w:t>Triangle</w:t>
+                              </w:r>
+                              <w:proofErr w:type="spellEnd"/>
+                            </w:p>
+                          </w:txbxContent>
+                        </wps:txbx>
+                        <wps:bodyPr rot="0" vert="horz" wrap="square" lIns="91440" tIns="45720" rIns="91440" bIns="45720" anchor="ctr" anchorCtr="0">
+                          <a:noAutofit/>
+                        </wps:bodyPr>
+                      </wps:wsp>
+                      <wps:wsp>
+                        <wps:cNvPr id="7" name="Cuadro de texto 2"/>
+                        <wps:cNvSpPr txBox="1">
+                          <a:spLocks noChangeArrowheads="1"/>
+                        </wps:cNvSpPr>
+                        <wps:spPr bwMode="auto">
+                          <a:xfrm>
+                            <a:off x="0" y="527538"/>
+                            <a:ext cx="1116330" cy="1177925"/>
+                          </a:xfrm>
+                          <a:prstGeom prst="rect">
+                            <a:avLst/>
+                          </a:prstGeom>
+                          <a:solidFill>
+                            <a:srgbClr val="FFFFFF"/>
+                          </a:solidFill>
+                          <a:ln w="9525">
+                            <a:solidFill>
+                              <a:srgbClr val="000000"/>
+                            </a:solidFill>
+                            <a:miter lim="800000"/>
+                            <a:headEnd/>
+                            <a:tailEnd/>
+                          </a:ln>
+                        </wps:spPr>
+                        <wps:txbx>
+                          <w:txbxContent>
+                            <w:p>
+                              <w:pPr>
+                                <w:jc w:val="center"/>
+                              </w:pPr>
+                              <w:proofErr w:type="spellStart"/>
+                              <w:r>
+                                <w:t>Length</w:t>
+                              </w:r>
+                              <w:proofErr w:type="spellEnd"/>
+                            </w:p>
+                            <w:p>
+                              <w:pPr>
+                                <w:jc w:val="center"/>
+                              </w:pPr>
+                              <w:proofErr w:type="spellStart"/>
+                              <w:r>
+                                <w:t>Width</w:t>
+                              </w:r>
+                              <w:proofErr w:type="spellEnd"/>
+                            </w:p>
+                            <w:p>
+                              <w:pPr>
+                                <w:jc w:val="center"/>
+                              </w:pPr>
+                              <w:proofErr w:type="spellStart"/>
+                              <w:r>
+                                <w:t>Arear</w:t>
+                              </w:r>
+                              <w:proofErr w:type="spellEnd"/>
+                            </w:p>
+                            <w:p>
+                              <w:pPr>
+                                <w:jc w:val="center"/>
+                              </w:pPr>
+                              <w:proofErr w:type="spellStart"/>
+                              <w:r>
+                                <w:t>Perimeterr</w:t>
+                              </w:r>
+                              <w:proofErr w:type="spellEnd"/>
+                            </w:p>
+                          </w:txbxContent>
+                        </wps:txbx>
+                        <wps:bodyPr rot="0" vert="horz" wrap="square" lIns="91440" tIns="45720" rIns="91440" bIns="45720" anchor="ctr" anchorCtr="0">
+                          <a:noAutofit/>
+                        </wps:bodyPr>
+                      </wps:wsp>
+                      <wps:wsp>
+                        <wps:cNvPr id="8" name="Cuadro de texto 2"/>
+                        <wps:cNvSpPr txBox="1">
+                          <a:spLocks noChangeArrowheads="1"/>
+                        </wps:cNvSpPr>
+                        <wps:spPr bwMode="auto">
+                          <a:xfrm>
+                            <a:off x="1160584" y="527538"/>
+                            <a:ext cx="1116330" cy="1177925"/>
+                          </a:xfrm>
+                          <a:prstGeom prst="rect">
+                            <a:avLst/>
+                          </a:prstGeom>
+                          <a:solidFill>
+                            <a:srgbClr val="FFFFFF"/>
+                          </a:solidFill>
+                          <a:ln w="9525">
+                            <a:solidFill>
+                              <a:srgbClr val="000000"/>
+                            </a:solidFill>
+                            <a:miter lim="800000"/>
+                            <a:headEnd/>
+                            <a:tailEnd/>
+                          </a:ln>
+                        </wps:spPr>
+                        <wps:txbx>
+                          <w:txbxContent>
+                            <w:p>
+                              <w:pPr>
+                                <w:jc w:val="center"/>
+                              </w:pPr>
+                              <w:r>
+                                <w:t>Base</w:t>
+                              </w:r>
+                            </w:p>
+                            <w:p>
+                              <w:pPr>
+                                <w:jc w:val="center"/>
+                              </w:pPr>
+                              <w:proofErr w:type="spellStart"/>
+                              <w:r>
+                                <w:t>Heigth</w:t>
+                              </w:r>
+                              <w:proofErr w:type="spellEnd"/>
+                            </w:p>
+                            <w:p>
+                              <w:pPr>
+                                <w:jc w:val="center"/>
+                              </w:pPr>
+                              <w:proofErr w:type="spellStart"/>
+                              <w:r>
+                                <w:t>Areart</w:t>
+                              </w:r>
+                              <w:proofErr w:type="spellEnd"/>
+                            </w:p>
+                            <w:p>
+                              <w:pPr>
+                                <w:jc w:val="center"/>
+                              </w:pPr>
+                              <w:proofErr w:type="spellStart"/>
+                              <w:r>
+                                <w:t>Perimeterrt</w:t>
+                              </w:r>
+                              <w:proofErr w:type="spellEnd"/>
+                            </w:p>
+                          </w:txbxContent>
+                        </wps:txbx>
+                        <wps:bodyPr rot="0" vert="horz" wrap="square" lIns="91440" tIns="45720" rIns="91440" bIns="45720" anchor="ctr" anchorCtr="0">
+                          <a:noAutofit/>
+                        </wps:bodyPr>
+                      </wps:wsp>
+                      <wps:wsp>
+                        <wps:cNvPr id="9" name="Cuadro de texto 2"/>
+                        <wps:cNvSpPr txBox="1">
+                          <a:spLocks noChangeArrowheads="1"/>
+                        </wps:cNvSpPr>
+                        <wps:spPr bwMode="auto">
+                          <a:xfrm>
+                            <a:off x="2338754" y="527538"/>
+                            <a:ext cx="1116330" cy="1177925"/>
+                          </a:xfrm>
+                          <a:prstGeom prst="rect">
+                            <a:avLst/>
+                          </a:prstGeom>
+                          <a:solidFill>
+                            <a:srgbClr val="FFFFFF"/>
+                          </a:solidFill>
+                          <a:ln w="9525">
+                            <a:solidFill>
+                              <a:srgbClr val="000000"/>
+                            </a:solidFill>
+                            <a:miter lim="800000"/>
+                            <a:headEnd/>
+                            <a:tailEnd/>
+                          </a:ln>
+                        </wps:spPr>
+                        <wps:txbx>
+                          <w:txbxContent>
+                            <w:p>
+                              <w:pPr>
+                                <w:jc w:val="center"/>
+                              </w:pPr>
+                              <w:r>
+                                <w:t>Base</w:t>
+                              </w:r>
+                            </w:p>
+                            <w:p>
+                              <w:pPr>
+                                <w:jc w:val="center"/>
+                              </w:pPr>
+                              <w:proofErr w:type="spellStart"/>
+                              <w:r>
+                                <w:t>Heigth</w:t>
+                              </w:r>
+                              <w:proofErr w:type="spellEnd"/>
+                            </w:p>
+                            <w:p>
+                              <w:pPr>
+                                <w:jc w:val="center"/>
+                              </w:pPr>
+                              <w:proofErr w:type="spellStart"/>
+                              <w:r>
+                                <w:t>Areait</w:t>
+                              </w:r>
+                              <w:proofErr w:type="spellEnd"/>
+                            </w:p>
+                            <w:p>
+                              <w:pPr>
+                                <w:jc w:val="center"/>
+                              </w:pPr>
+                              <w:proofErr w:type="spellStart"/>
+                              <w:r>
+                                <w:t>Perimeterit</w:t>
+                              </w:r>
+                              <w:proofErr w:type="spellEnd"/>
+                            </w:p>
+                            <w:p>
+                              <w:pPr>
+                                <w:jc w:val="center"/>
+                              </w:pPr>
+                            </w:p>
+                          </w:txbxContent>
+                        </wps:txbx>
+                        <wps:bodyPr rot="0" vert="horz" wrap="square" lIns="91440" tIns="45720" rIns="91440" bIns="45720" anchor="ctr" anchorCtr="0">
+                          <a:noAutofit/>
+                        </wps:bodyPr>
+                      </wps:wsp>
+                      <wps:wsp>
+                        <wps:cNvPr id="10" name="Cuadro de texto 2"/>
+                        <wps:cNvSpPr txBox="1">
+                          <a:spLocks noChangeArrowheads="1"/>
+                        </wps:cNvSpPr>
+                        <wps:spPr bwMode="auto">
+                          <a:xfrm>
+                            <a:off x="3508131" y="527538"/>
+                            <a:ext cx="1116330" cy="1177925"/>
+                          </a:xfrm>
+                          <a:prstGeom prst="rect">
+                            <a:avLst/>
+                          </a:prstGeom>
+                          <a:solidFill>
+                            <a:srgbClr val="FFFFFF"/>
+                          </a:solidFill>
+                          <a:ln w="9525">
+                            <a:solidFill>
+                              <a:srgbClr val="000000"/>
+                            </a:solidFill>
+                            <a:miter lim="800000"/>
+                            <a:headEnd/>
+                            <a:tailEnd/>
+                          </a:ln>
+                        </wps:spPr>
+                        <wps:txbx>
+                          <w:txbxContent>
+                            <w:p>
+                              <w:pPr>
+                                <w:jc w:val="center"/>
+                              </w:pPr>
+                              <w:proofErr w:type="spellStart"/>
+                              <w:r>
+                                <w:t>Length</w:t>
+                              </w:r>
+                              <w:proofErr w:type="spellEnd"/>
+                            </w:p>
+                            <w:p>
+                              <w:pPr>
+                                <w:jc w:val="center"/>
+                              </w:pPr>
+                              <w:proofErr w:type="spellStart"/>
+                              <w:r>
+                                <w:t>Width</w:t>
+                              </w:r>
+                              <w:proofErr w:type="spellEnd"/>
+                            </w:p>
+                            <w:p>
+                              <w:pPr>
+                                <w:jc w:val="center"/>
+                              </w:pPr>
+                              <w:proofErr w:type="spellStart"/>
+                              <w:r>
+                                <w:t>Areap</w:t>
+                              </w:r>
+                              <w:proofErr w:type="spellEnd"/>
+                            </w:p>
+                            <w:p>
+                              <w:pPr>
+                                <w:jc w:val="center"/>
+                              </w:pPr>
+                              <w:proofErr w:type="spellStart"/>
+                              <w:r>
+                                <w:t>Perimeterp</w:t>
+                              </w:r>
+                              <w:proofErr w:type="spellEnd"/>
+                            </w:p>
+                            <w:p>
+                              <w:pPr>
+                                <w:jc w:val="center"/>
+                              </w:pPr>
+                            </w:p>
+                          </w:txbxContent>
+                        </wps:txbx>
+                        <wps:bodyPr rot="0" vert="horz" wrap="square" lIns="91440" tIns="45720" rIns="91440" bIns="45720" anchor="ctr" anchorCtr="0">
+                          <a:noAutofit/>
+                        </wps:bodyPr>
+                      </wps:wsp>
+                    </wpg:wgp>
+                  </a:graphicData>
+                </a:graphic>
+              </wp:anchor>
+            </w:drawing>
+          </mc:Choice>
+          <mc:Fallback>
+            <w:pict>
+              <v:group w14:anchorId="7B55BB2B" id="Grupo 2" o:spid="_x0000_s1026" style="position:absolute;left:0;text-align:left;margin-left:36.1pt;margin-top:10.85pt;width:364.15pt;height:134.3pt;z-index:251659264" coordsize="46244,17054" o:gfxdata="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">
+                <v:shapetype id="_x0000_t202" coordsize="21600,21600" o:spt="202" path="m,l,21600r21600,l21600,xe">
+                  <v:stroke joinstyle="miter"/>
+                  <v:path gradientshapeok="t" o:connecttype="rect"/>
+                </v:shapetype>
+                <v:shape id="_x0000_s1027" type="#_x0000_t202" style="position:absolute;width:11163;height:5092;visibility:visible;mso-wrap-style:square;v-text-anchor:middle" o:gfxdata="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">
+                  <v:textbox>
+                    <w:txbxContent>
+                      <w:p>
+                        <w:pPr>
+                          <w:jc w:val="center"/>
+                        </w:pPr>
+                        <w:proofErr w:type="spellStart"/>
+                        <w:r>
+                          <w:t>Class</w:t>
+                        </w:r>
+                        <w:proofErr w:type="spellEnd"/>
+                        <w:r>
+                          <w:t xml:space="preserve"> </w:t>
+                        </w:r>
+                        <w:proofErr w:type="spellStart"/>
+                        <w:r>
+                          <w:t>Rectangle</w:t>
+                        </w:r>
+                        <w:proofErr w:type="spellEnd"/>
+                      </w:p>
+                    </w:txbxContent>
+                  </v:textbox>
+                </v:shape>
+                <v:shape id="_x0000_s1028" type="#_x0000_t202" style="position:absolute;left:11605;top:87;width:11164;height:5011;visibility:visible;mso-wrap-style:square;v-text-anchor:middle" o:gfxdata="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">
+                  <v:textbox>
+                    <w:txbxContent>
+                      <w:p>
+                        <w:pPr>
+                          <w:jc w:val="center"/>
+                        </w:pPr>
+                        <w:proofErr w:type="spellStart"/>
+                        <w:r>
+                          <w:t>Class</w:t>
+                        </w:r>
+                        <w:proofErr w:type="spellEnd"/>
+                        <w:r>
+                          <w:t xml:space="preserve"> </w:t>
+                        </w:r>
+                        <w:proofErr w:type="spellStart"/>
+                        <w:r>
+                          <w:t>Rectangle</w:t>
+                        </w:r>
+                        <w:proofErr w:type="spellEnd"/>
+                        <w:r>
+                          <w:t xml:space="preserve"> </w:t>
+                        </w:r>
+                        <w:proofErr w:type="spellStart"/>
+                        <w:r>
+                          <w:t>Triangle</w:t>
+                        </w:r>
+                        <w:proofErr w:type="spellEnd"/>
+                      </w:p>
+                    </w:txbxContent>
+                  </v:textbox>
+                </v:shape>
+                <v:shape id="Cuadro de texto 5" o:spid="_x0000_s1029" type="#_x0000_t202" style="position:absolute;left:35081;top:175;width:11163;height:4922;visibility:visible;mso-wrap-style:square;v-text-anchor:middle" o:gfxdata="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">
+                  <v:textbox>
+                    <w:txbxContent>
+                      <w:p>
+                        <w:pPr>
+                          <w:jc w:val="center"/>
+                        </w:pPr>
+                        <w:proofErr w:type="spellStart"/>
+                        <w:r>
+                          <w:t>Class</w:t>
+                        </w:r>
+                        <w:proofErr w:type="spellEnd"/>
+                        <w:r>
+                          <w:t xml:space="preserve"> </w:t>
+                        </w:r>
+                        <w:proofErr w:type="spellStart"/>
+                        <w:r>
+                          <w:t>Parallelogram</w:t>
+                        </w:r>
+                        <w:proofErr w:type="spellEnd"/>
+                      </w:p>
+                    </w:txbxContent>
+                  </v:textbox>
+                </v:shape>
+                <v:shape id="Cuadro de texto 6" o:spid="_x0000_s1030" type="#_x0000_t202" style="position:absolute;left:23387;top:175;width:11163;height:4922;visibility:visible;mso-wrap-style:square;v-text-anchor:middle" o:gfxdata="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">
+                  <v:textbox>
+                    <w:txbxContent>
+                      <w:p>
+                        <w:pPr>
+                          <w:jc w:val="center"/>
+                        </w:pPr>
+                        <w:proofErr w:type="spellStart"/>
+                        <w:r>
+                          <w:t>Class</w:t>
+                        </w:r>
+                        <w:proofErr w:type="spellEnd"/>
+                        <w:r>
+                          <w:t xml:space="preserve"> </w:t>
+                        </w:r>
+                        <w:proofErr w:type="spellStart"/>
+                        <w:r>
+                          <w:t>Isoceles</w:t>
+                        </w:r>
+                        <w:proofErr w:type="spellEnd"/>
+                        <w:r>
+                          <w:t xml:space="preserve"> </w:t>
+                        </w:r>
+                        <w:proofErr w:type="spellStart"/>
+                        <w:r>
+                          <w:t>Triangle</w:t>
+                        </w:r>
+                        <w:proofErr w:type="spellEnd"/>
+                      </w:p>
+                    </w:txbxContent>
+                  </v:textbox>
+                </v:shape>
+                <v:shape id="_x0000_s1031" type="#_x0000_t202" style="position:absolute;top:5275;width:11163;height:11779;visibility:visible;mso-wrap-style:square;v-text-anchor:middle" o:gfxdata="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">
+                  <v:textbox>
+                    <w:txbxContent>
+                      <w:p>
+                        <w:pPr>
+                          <w:jc w:val="center"/>
+                        </w:pPr>
+                        <w:proofErr w:type="spellStart"/>
+                        <w:r>
+                          <w:t>Length</w:t>
+                        </w:r>
+                        <w:proofErr w:type="spellEnd"/>
+                      </w:p>
+                      <w:p>
+                        <w:pPr>
+                          <w:jc w:val="center"/>
+                        </w:pPr>
+                        <w:proofErr w:type="spellStart"/>
+                        <w:r>
+                          <w:t>Width</w:t>
+                        </w:r>
+                        <w:proofErr w:type="spellEnd"/>
+                      </w:p>
+                      <w:p>
+                        <w:pPr>
+                          <w:jc w:val="center"/>
+                        </w:pPr>
+                        <w:proofErr w:type="spellStart"/>
+                        <w:r>
+                          <w:t>Arear</w:t>
+                        </w:r>
+                        <w:proofErr w:type="spellEnd"/>
+                      </w:p>
+                      <w:p>
+                        <w:pPr>
+                          <w:jc w:val="center"/>
+                        </w:pPr>
+                        <w:proofErr w:type="spellStart"/>
+                        <w:r>
+                          <w:t>Perimeterr</w:t>
+                        </w:r>
+                        <w:proofErr w:type="spellEnd"/>
+                      </w:p>
+                    </w:txbxContent>
+                  </v:textbox>
+                </v:shape>
+                <v:shape id="_x0000_s1032" type="#_x0000_t202" style="position:absolute;left:11605;top:5275;width:11164;height:11779;visibility:visible;mso-wrap-style:square;v-text-anchor:middle" o:gfxdata="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">
+                  <v:textbox>
+                    <w:txbxContent>
+                      <w:p>
+                        <w:pPr>
+                          <w:jc w:val="center"/>
+                        </w:pPr>
+                        <w:r>
+                          <w:t>Base</w:t>
+                        </w:r>
+                      </w:p>
+                      <w:p>
+                        <w:pPr>
+                          <w:jc w:val="center"/>
+                        </w:pPr>
+                        <w:proofErr w:type="spellStart"/>
+                        <w:r>
+                          <w:t>Heigth</w:t>
+                        </w:r>
+                        <w:proofErr w:type="spellEnd"/>
+                      </w:p>
+                      <w:p>
+                        <w:pPr>
+                          <w:jc w:val="center"/>
+                        </w:pPr>
+                        <w:proofErr w:type="spellStart"/>
+                        <w:r>
+                          <w:t>Areart</w:t>
+                        </w:r>
+                        <w:proofErr w:type="spellEnd"/>
+                      </w:p>
+                      <w:p>
+                        <w:pPr>
+                          <w:jc w:val="center"/>
+                        </w:pPr>
+                        <w:proofErr w:type="spellStart"/>
+                        <w:r>
+                          <w:t>Perimeterrt</w:t>
+                        </w:r>
+                        <w:proofErr w:type="spellEnd"/>
+                      </w:p>
+                    </w:txbxContent>
+                  </v:textbox>
+                </v:shape>
+                <v:shape id="_x0000_s1033" type="#_x0000_t202" style="position:absolute;left:23387;top:5275;width:11163;height:11779;visibility:visible;mso-wrap-style:square;v-text-anchor:middle" o:gfxdata="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">
+                  <v:textbox>
+                    <w:txbxContent>
+                      <w:p>
+                        <w:pPr>
+                          <w:jc w:val="center"/>
+                        </w:pPr>
+                        <w:r>
+                          <w:t>Base</w:t>
+                        </w:r>
+                      </w:p>
+                      <w:p>
+                        <w:pPr>
+                          <w:jc w:val="center"/>
+                        </w:pPr>
+                        <w:proofErr w:type="spellStart"/>
+                        <w:r>
+                          <w:t>Heigth</w:t>
+                        </w:r>
+                        <w:proofErr w:type="spellEnd"/>
+                      </w:p>
+                      <w:p>
+                        <w:pPr>
+                          <w:jc w:val="center"/>
+                        </w:pPr>
+                        <w:proofErr w:type="spellStart"/>
+                        <w:r>
+                          <w:t>Areait</w:t>
+                        </w:r>
+                        <w:proofErr w:type="spellEnd"/>
+                      </w:p>
+                      <w:p>
+                        <w:pPr>
+                          <w:jc w:val="center"/>
+                        </w:pPr>
+                        <w:proofErr w:type="spellStart"/>
+                        <w:r>
+                          <w:t>Perimeterit</w:t>
+                        </w:r>
+                        <w:proofErr w:type="spellEnd"/>
+                      </w:p>
+                      <w:p>
+                        <w:pPr>
+                          <w:jc w:val="center"/>
+                        </w:pPr>
+                      </w:p>
+                    </w:txbxContent>
+                  </v:textbox>
+                </v:shape>
+                <v:shape id="_x0000_s1034" type="#_x0000_t202" style="position:absolute;left:35081;top:5275;width:11163;height:11779;visibility:visible;mso-wrap-style:square;v-text-anchor:middle" o:gfxdata="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">
+                  <v:textbox>
+                    <w:txbxContent>
+                      <w:p>
+                        <w:pPr>
+                          <w:jc w:val="center"/>
+                        </w:pPr>
+                        <w:proofErr w:type="spellStart"/>
+                        <w:r>
+                          <w:t>Length</w:t>
+                        </w:r>
+                        <w:proofErr w:type="spellEnd"/>
+                      </w:p>
+                      <w:p>
+                        <w:pPr>
+                          <w:jc w:val="center"/>
+                        </w:pPr>
+                        <w:proofErr w:type="spellStart"/>
+                        <w:r>
+                          <w:t>Width</w:t>
+                        </w:r>
+                        <w:proofErr w:type="spellEnd"/>
+                      </w:p>
+                      <w:p>
+                        <w:pPr>
+                          <w:jc w:val="center"/>
+                        </w:pPr>
+                        <w:proofErr w:type="spellStart"/>
+                        <w:r>
+                          <w:t>Areap</w:t>
+                        </w:r>
+                        <w:proofErr w:type="spellEnd"/>
+                      </w:p>
+                      <w:p>
+                        <w:pPr>
+                          <w:jc w:val="center"/>
+                        </w:pPr>
+                        <w:proofErr w:type="spellStart"/>
+                        <w:r>
+                          <w:t>Perimeterp</w:t>
+                        </w:r>
+                        <w:proofErr w:type="spellEnd"/>
+                      </w:p>
+                      <w:p>
+                        <w:pPr>
+                          <w:jc w:val="center"/>
+                        </w:pPr>
+                      </w:p>
+                    </w:txbxContent>
+                  </v:textbox>
+                </v:shape>
+                <w10:wrap type="square"/>
+              </v:group>
+            </w:pict>
+          </mc:Fallback>
+        </mc:AlternateContent>
+      </w:r>
+    </w:p>
+    <w:p>
+      <w:pPr>
+        <w:pStyle w:val="Sinespaciado"/>
+        <w:ind w:left="720"/>
+        <w:jc w:val="both"/>
+      </w:pPr>
+    </w:p>
+    <w:p>
+      <w:pPr>
+        <w:pStyle w:val="Sinespaciado"/>
+        <w:ind w:left="720"/>
+        <w:jc w:val="both"/>
+      </w:pPr>
+    </w:p>
+    <w:p>
+      <w:pPr>
+        <w:pStyle w:val="Sinespaciado"/>
+        <w:ind w:left="720"/>
+        <w:jc w:val="both"/>
+      </w:pPr>
+    </w:p>
+    <w:p>
+      <w:pPr>
+        <w:pStyle w:val="Sinespaciado"/>
+        <w:ind w:left="720"/>
+        <w:jc w:val="both"/>
+      </w:pPr>
+    </w:p>
+    <w:p>
+      <w:pPr>
+        <w:pStyle w:val="Sinespaciado"/>
+        <w:ind w:left="720"/>
+        <w:jc w:val="both"/>
+      </w:pPr>
+    </w:p>
+    <w:p>
+      <w:pPr>
+        <w:pStyle w:val="Sinespaciado"/>
+        <w:ind w:left="720"/>
+        <w:jc w:val="both"/>
+      </w:pPr>
+    </w:p>
+    <w:p>
+      <w:pPr>
+        <w:pStyle w:val="Sinespaciado"/>
+        <w:ind w:left="720"/>
+        <w:jc w:val="both"/>
+      </w:pPr>
+    </w:p>
+    <w:p>
+      <w:pPr>
+        <w:pStyle w:val="Sinespaciado"/>
+        <w:ind w:left="720"/>
+        <w:jc w:val="both"/>
+      </w:pPr>
+    </w:p>
+    <w:p>
+      <w:pPr>
+        <w:pStyle w:val="Sinespaciado"/>
+        <w:ind w:left="720"/>
+        <w:jc w:val="both"/>
+      </w:pPr>
+      <w:r>
+        <w:rPr>
+          <w:noProof/>
+          <w:lang w:eastAsia="es-CO"/>
+        </w:rPr>
+        <mc:AlternateContent>
+          <mc:Choice Requires="wps">
+            <w:drawing>
+              <wp:anchor distT="0" distB="0" distL="114300" distR="114300" simplePos="0" relativeHeight="251664384" behindDoc="0" locked="0" layoutInCell="1" allowOverlap="1" wp14:anchorId="7A1693C2" wp14:editId="4F2F7841">
+                <wp:simplePos x="0" y="0"/>
+                <wp:positionH relativeFrom="column">
+                  <wp:posOffset>2964327</wp:posOffset>
+                </wp:positionH>
+                <wp:positionV relativeFrom="paragraph">
+                  <wp:posOffset>167933</wp:posOffset>
+                </wp:positionV>
+                <wp:extent cx="386861" cy="457200"/>
+                <wp:effectExtent l="38100" t="0" r="32385" b="57150"/>
+                <wp:wrapNone/>
+                <wp:docPr id="15" name="Conector recto de flecha 15"/>
+                <wp:cNvGraphicFramePr/>
+                <a:graphic xmlns:a="http://schemas.openxmlformats.org/drawingml/2006/main">
+                  <a:graphicData uri="http://schemas.microsoft.com/office/word/2010/wordprocessingShape">
+                    <wps:wsp>
+                      <wps:cNvCnPr/>
+                      <wps:spPr>
+                        <a:xfrm flipH="1">
+                          <a:off x="0" y="0"/>
+                          <a:ext cx="386861" cy="457200"/>
+                        </a:xfrm>
+                        <a:prstGeom prst="straightConnector1">
+                          <a:avLst/>
+                        </a:prstGeom>
+                        <a:ln>
+                          <a:tailEnd type="triangle"/>
+                        </a:ln>
+                      </wps:spPr>
+                      <wps:style>
+                        <a:lnRef idx="1">
+                          <a:schemeClr val="accent3"/>
+                        </a:lnRef>
+                        <a:fillRef idx="0">
+                          <a:schemeClr val="accent3"/>
+                        </a:fillRef>
+                        <a:effectRef idx="0">
+                          <a:schemeClr val="accent3"/>
+                        </a:effectRef>
+                        <a:fontRef idx="minor">
+                          <a:schemeClr val="tx1"/>
+                        </a:fontRef>
+                      </wps:style>
+                      <wps:bodyPr/>
+                    </wps:wsp>
+                  </a:graphicData>
+                </a:graphic>
+                <wp14:sizeRelH relativeFrom="margin">
+                  <wp14:pctWidth>0</wp14:pctWidth>
+                </wp14:sizeRelH>
+                <wp14:sizeRelV relativeFrom="margin">
+                  <wp14:pctHeight>0</wp14:pctHeight>
+                </wp14:sizeRelV>
+              </wp:anchor>
+            </w:drawing>
+          </mc:Choice>
+          <mc:Fallback>
+            <w:pict>
+              <v:shapetype w14:anchorId="7468F3C9" id="_x0000_t32" coordsize="21600,21600" o:spt="32" o:oned="t" path="m,l21600,21600e" filled="f">
+                <v:path arrowok="t" fillok="f" o:connecttype="none"/>
+                <o:lock v:ext="edit" shapetype="t"/>
+              </v:shapetype>
+              <v:shape id="Conector recto de flecha 15" o:spid="_x0000_s1026" type="#_x0000_t32" style="position:absolute;margin-left:233.4pt;margin-top:13.2pt;width:30.45pt;height:36pt;flip:x;z-index:251664384;visibility:visible;mso-wrap-style:square;mso-width-percent:0;mso-height-percent:0;mso-wrap-distance-left:9pt;mso-wrap-distance-top:0;mso-wrap-distance-right:9pt;mso-wrap-distance-bottom:0;mso-position-horizontal:absolute;mso-position-horizontal-relative:text;mso-position-vertical:absolute;mso-position-vertical-relative:text;mso-width-percent:0;mso-height-percent:0;mso-width-relative:margin;mso-height-relative:margin" o:gfxdata="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" strokecolor="#a5a5a5 [3206]" strokeweight=".5pt">
+                <v:stroke endarrow="block" joinstyle="miter"/>
+              </v:shape>
+            </w:pict>
+          </mc:Fallback>
+        </mc:AlternateContent>
+      </w:r>
+      <w:r>
+        <w:rPr>
+          <w:noProof/>
+          <w:lang w:eastAsia="es-CO"/>
+        </w:rPr>
+        <mc:AlternateContent>
+          <mc:Choice Requires="wps">
+            <w:drawing>
+              <wp:anchor distT="0" distB="0" distL="114300" distR="114300" simplePos="0" relativeHeight="251663360" behindDoc="0" locked="0" layoutInCell="1" allowOverlap="1" wp14:anchorId="6B253C56" wp14:editId="0E88B092">
+                <wp:simplePos x="0" y="0"/>
+                <wp:positionH relativeFrom="column">
+                  <wp:posOffset>2181811</wp:posOffset>
+                </wp:positionH>
+                <wp:positionV relativeFrom="paragraph">
+                  <wp:posOffset>167933</wp:posOffset>
+                </wp:positionV>
+                <wp:extent cx="290146" cy="457200"/>
+                <wp:effectExtent l="0" t="0" r="72390" b="57150"/>
+                <wp:wrapNone/>
+                <wp:docPr id="14" name="Conector recto de flecha 14"/>
+                <wp:cNvGraphicFramePr/>
+                <a:graphic xmlns:a="http://schemas.openxmlformats.org/drawingml/2006/main">
+                  <a:graphicData uri="http://schemas.microsoft.com/office/word/2010/wordprocessingShape">
+                    <wps:wsp>
+                      <wps:cNvCnPr/>
+                      <wps:spPr>
+                        <a:xfrm>
+                          <a:off x="0" y="0"/>
+                          <a:ext cx="290146" cy="457200"/>
+                        </a:xfrm>
+                        <a:prstGeom prst="straightConnector1">
+                          <a:avLst/>
+                        </a:prstGeom>
+                        <a:ln>
+                          <a:tailEnd type="triangle"/>
+                        </a:ln>
+                      </wps:spPr>
+                      <wps:style>
+                        <a:lnRef idx="1">
+                          <a:schemeClr val="accent3"/>
+                        </a:lnRef>
+                        <a:fillRef idx="0">
+                          <a:schemeClr val="accent3"/>
+                        </a:fillRef>
+                        <a:effectRef idx="0">
+                          <a:schemeClr val="accent3"/>
+                        </a:effectRef>
+                        <a:fontRef idx="minor">
+                          <a:schemeClr val="tx1"/>
+                        </a:fontRef>
+                      </wps:style>
+                      <wps:bodyPr/>
+                    </wps:wsp>
+                  </a:graphicData>
+                </a:graphic>
+              </wp:anchor>
+            </w:drawing>
+          </mc:Choice>
+          <mc:Fallback>
+            <w:pict>
+              <v:shape w14:anchorId="043E24CA" id="Conector recto de flecha 14" o:spid="_x0000_s1026" type="#_x0000_t32" style="position:absolute;margin-left:171.8pt;margin-top:13.2pt;width:22.85pt;height:36pt;z-index:251663360;visibility:visible;mso-wrap-style:square;mso-wrap-distance-left:9pt;mso-wrap-distance-top:0;mso-wrap-distance-right:9pt;mso-wrap-distance-bottom:0;mso-position-horizontal:absolute;mso-position-horizontal-relative:text;mso-position-vertical:absolute;mso-position-vertical-relative:text" o:gfxdata="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" strokecolor="#a5a5a5 [3206]" strokeweight=".5pt">
+                <v:stroke endarrow="block" joinstyle="miter"/>
+              </v:shape>
+            </w:pict>
+          </mc:Fallback>
+        </mc:AlternateContent>
+      </w:r>
+      <w:r>
+        <w:rPr>
+          <w:noProof/>
+          <w:lang w:eastAsia="es-CO"/>
+        </w:rPr>
+        <mc:AlternateContent>
+          <mc:Choice Requires="wps">
+            <w:drawing>
+              <wp:anchor distT="0" distB="0" distL="114300" distR="114300" simplePos="0" relativeHeight="251662336" behindDoc="0" locked="0" layoutInCell="1" allowOverlap="1" wp14:anchorId="2CEA984C" wp14:editId="3EE16B7C">
+                <wp:simplePos x="0" y="0"/>
+                <wp:positionH relativeFrom="column">
+                  <wp:posOffset>3351188</wp:posOffset>
+                </wp:positionH>
+                <wp:positionV relativeFrom="paragraph">
+                  <wp:posOffset>167934</wp:posOffset>
+                </wp:positionV>
+                <wp:extent cx="1186962" cy="457200"/>
+                <wp:effectExtent l="38100" t="0" r="13335" b="57150"/>
+                <wp:wrapNone/>
+                <wp:docPr id="13" name="Conector recto de flecha 13"/>
+                <wp:cNvGraphicFramePr/>
+                <a:graphic xmlns:a="http://schemas.openxmlformats.org/drawingml/2006/main">
+                  <a:graphicData uri="http://schemas.microsoft.com/office/word/2010/wordprocessingShape">
+                    <wps:wsp>
+                      <wps:cNvCnPr/>
+                      <wps:spPr>
+                        <a:xfrm flipH="1">
+                          <a:off x="0" y="0"/>
+                          <a:ext cx="1186962" cy="457200"/>
+                        </a:xfrm>
+                        <a:prstGeom prst="straightConnector1">
+                          <a:avLst/>
+                        </a:prstGeom>
+                        <a:ln>
+                          <a:tailEnd type="triangle"/>
+                        </a:ln>
+                      </wps:spPr>
+                      <wps:style>
+                        <a:lnRef idx="1">
+                          <a:schemeClr val="accent3"/>
+                        </a:lnRef>
+                        <a:fillRef idx="0">
+                          <a:schemeClr val="accent3"/>
+                        </a:fillRef>
+                        <a:effectRef idx="0">
+                          <a:schemeClr val="accent3"/>
+                        </a:effectRef>
+                        <a:fontRef idx="minor">
+                          <a:schemeClr val="tx1"/>
+                        </a:fontRef>
+                      </wps:style>
+                      <wps:bodyPr/>
+                    </wps:wsp>
+                  </a:graphicData>
+                </a:graphic>
+                <wp14:sizeRelH relativeFrom="margin">
+                  <wp14:pctWidth>0</wp14:pctWidth>
+                </wp14:sizeRelH>
+                <wp14:sizeRelV relativeFrom="margin">
+                  <wp14:pctHeight>0</wp14:pctHeight>
+                </wp14:sizeRelV>
+              </wp:anchor>
+            </w:drawing>
+          </mc:Choice>
+          <mc:Fallback>
+            <w:pict>
+              <v:shape w14:anchorId="3E6225DF" id="Conector recto de flecha 13" o:spid="_x0000_s1026" type="#_x0000_t32" style="position:absolute;margin-left:263.85pt;margin-top:13.2pt;width:93.45pt;height:36pt;flip:x;z-index:251662336;visibility:visible;mso-wrap-style:square;mso-width-percent:0;mso-height-percent:0;mso-wrap-distance-left:9pt;mso-wrap-distance-top:0;mso-wrap-distance-right:9pt;mso-wrap-distance-bottom:0;mso-position-horizontal:absolute;mso-position-horizontal-relative:text;mso-position-vertical:absolute;mso-position-vertical-relative:text;mso-width-percent:0;mso-height-percent:0;mso-width-relative:margin;mso-height-relative:margin" o:gfxdata="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" strokecolor="#a5a5a5 [3206]" strokeweight=".5pt">
+                <v:stroke endarrow="block" joinstyle="miter"/>
+              </v:shape>
+            </w:pict>
+          </mc:Fallback>
+        </mc:AlternateContent>
+      </w:r>
+      <w:r>
+        <w:rPr>
+          <w:noProof/>
+          <w:lang w:eastAsia="es-CO"/>
+        </w:rPr>
+        <mc:AlternateContent>
+          <mc:Choice Requires="wps">
+            <w:drawing>
+              <wp:anchor distT="0" distB="0" distL="114300" distR="114300" simplePos="0" relativeHeight="251661312" behindDoc="0" locked="0" layoutInCell="1" allowOverlap="1" wp14:anchorId="68E53FA6" wp14:editId="3DC7A7B6">
+                <wp:simplePos x="0" y="0"/>
+                <wp:positionH relativeFrom="column">
+                  <wp:posOffset>1003641</wp:posOffset>
+                </wp:positionH>
+                <wp:positionV relativeFrom="paragraph">
+                  <wp:posOffset>167200</wp:posOffset>
+                </wp:positionV>
+                <wp:extent cx="1125415" cy="457933"/>
+                <wp:effectExtent l="0" t="0" r="74930" b="56515"/>
+                <wp:wrapNone/>
+                <wp:docPr id="12" name="Conector recto de flecha 12"/>
+                <wp:cNvGraphicFramePr/>
+                <a:graphic xmlns:a="http://schemas.openxmlformats.org/drawingml/2006/main">
+                  <a:graphicData uri="http://schemas.microsoft.com/office/word/2010/wordprocessingShape">
+                    <wps:wsp>
+                      <wps:cNvCnPr/>
+                      <wps:spPr>
+                        <a:xfrm>
+                          <a:off x="0" y="0"/>
+                          <a:ext cx="1125415" cy="457933"/>
+                        </a:xfrm>
+                        <a:prstGeom prst="straightConnector1">
+                          <a:avLst/>
+                        </a:prstGeom>
+                        <a:ln>
+                          <a:tailEnd type="triangle"/>
+                        </a:ln>
+                      </wps:spPr>
+                      <wps:style>
+                        <a:lnRef idx="1">
+                          <a:schemeClr val="accent3"/>
+                        </a:lnRef>
+                        <a:fillRef idx="0">
+                          <a:schemeClr val="accent3"/>
+                        </a:fillRef>
+                        <a:effectRef idx="0">
+                          <a:schemeClr val="accent3"/>
+                        </a:effectRef>
+                        <a:fontRef idx="minor">
+                          <a:schemeClr val="tx1"/>
+                        </a:fontRef>
+                      </wps:style>
+                      <wps:bodyPr/>
+                    </wps:wsp>
+                  </a:graphicData>
+                </a:graphic>
+              </wp:anchor>
+            </w:drawing>
+          </mc:Choice>
+          <mc:Fallback>
+            <w:pict>
+              <v:shape w14:anchorId="64C222BA" id="Conector recto de flecha 12" o:spid="_x0000_s1026" type="#_x0000_t32" style="position:absolute;margin-left:79.05pt;margin-top:13.15pt;width:88.6pt;height:36.05pt;z-index:251661312;visibility:visible;mso-wrap-style:square;mso-wrap-distance-left:9pt;mso-wrap-distance-top:0;mso-wrap-distance-right:9pt;mso-wrap-distance-bottom:0;mso-position-horizontal:absolute;mso-position-horizontal-relative:text;mso-position-vertical:absolute;mso-position-vertical-relative:text" o:gfxdata="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" strokecolor="#a5a5a5 [3206]" strokeweight=".5pt">
+                <v:stroke endarrow="block" joinstyle="miter"/>
+              </v:shape>
+            </w:pict>
+          </mc:Fallback>
+        </mc:AlternateContent>
+      </w:r>
+    </w:p>
+    <w:p>
+      <w:pPr>
+        <w:pStyle w:val="Sinespaciado"/>
+        <w:ind w:left="720"/>
+        <w:jc w:val="both"/>
+      </w:pPr>
+    </w:p>
+    <w:p>
+      <w:pPr>
+        <w:pStyle w:val="Sinespaciado"/>
+        <w:ind w:left="720"/>
+        <w:jc w:val="both"/>
+      </w:pPr>
+    </w:p>
+    <w:p>
+      <w:pPr>
+        <w:pStyle w:val="Sinespaciado"/>
+        <w:ind w:left="720"/>
+        <w:jc w:val="both"/>
+      </w:pPr>
+      <w:r>
+        <w:rPr>
+          <w:noProof/>
+        </w:rPr>
+        <mc:AlternateContent>
+          <mc:Choice Requires="wps">
+            <w:drawing>
+              <wp:anchor distT="45720" distB="45720" distL="114300" distR="114300" simplePos="0" relativeHeight="251660288" behindDoc="0" locked="0" layoutInCell="1" allowOverlap="1" wp14:anchorId="2F79B3E1" wp14:editId="6AF69281">
+                <wp:simplePos x="0" y="0"/>
+                <wp:positionH relativeFrom="column">
+                  <wp:posOffset>2181225</wp:posOffset>
+                </wp:positionH>
+                <wp:positionV relativeFrom="paragraph">
+                  <wp:posOffset>66675</wp:posOffset>
+                </wp:positionV>
+                <wp:extent cx="1115695" cy="474345"/>
+                <wp:effectExtent l="0" t="0" r="27305" b="20955"/>
+                <wp:wrapSquare wrapText="bothSides"/>
+                <wp:docPr id="11" name="Cuadro de texto 2"/>
+                <wp:cNvGraphicFramePr>
+                  <a:graphicFrameLocks xmlns:a="http://schemas.openxmlformats.org/drawingml/2006/main"/>
+                </wp:cNvGraphicFramePr>
+                <a:graphic xmlns:a="http://schemas.openxmlformats.org/drawingml/2006/main">
+                  <a:graphicData uri="http://schemas.microsoft.com/office/word/2010/wordprocessingShape">
+                    <wps:wsp>
+                      <wps:cNvSpPr txBox="1">
+                        <a:spLocks noChangeArrowheads="1"/>
+                      </wps:cNvSpPr>
+                      <wps:spPr bwMode="auto">
+                        <a:xfrm>
+                          <a:off x="0" y="0"/>
+                          <a:ext cx="1115695" cy="474345"/>
+                        </a:xfrm>
+                        <a:prstGeom prst="rect">
+                          <a:avLst/>
+                        </a:prstGeom>
+                        <a:solidFill>
+                          <a:srgbClr val="FFFFFF"/>
+                        </a:solidFill>
+                        <a:ln w="9525">
+                          <a:solidFill>
+                            <a:srgbClr val="000000"/>
+                          </a:solidFill>
+                          <a:miter lim="800000"/>
+                          <a:headEnd/>
+                          <a:tailEnd/>
+                        </a:ln>
+                      </wps:spPr>
+                      <wps:txbx>
+                        <w:txbxContent>
+                          <w:p>
+                            <w:pPr>
+                              <w:jc w:val="center"/>
+                            </w:pPr>
+                            <w:r>
+                              <w:t xml:space="preserve">Test </w:t>
+                            </w:r>
+                            <w:proofErr w:type="spellStart"/>
+                            <w:r>
+                              <w:t>Shapes</w:t>
+                            </w:r>
+                            <w:proofErr w:type="spellEnd"/>
+                          </w:p>
+                        </w:txbxContent>
+                      </wps:txbx>
+                      <wps:bodyPr rot="0" vert="horz" wrap="square" lIns="91440" tIns="45720" rIns="91440" bIns="45720" anchor="ctr" anchorCtr="0">
+                        <a:noAutofit/>
+                      </wps:bodyPr>
+                    </wps:wsp>
+                  </a:graphicData>
+                </a:graphic>
+                <wp14:sizeRelH relativeFrom="margin">
+                  <wp14:pctWidth>0</wp14:pctWidth>
+                </wp14:sizeRelH>
+                <wp14:sizeRelV relativeFrom="margin">
+                  <wp14:pctHeight>0</wp14:pctHeight>
+                </wp14:sizeRelV>
+              </wp:anchor>
+            </w:drawing>
+          </mc:Choice>
+          <mc:Fallback>
+            <w:pict>
+              <v:shape w14:anchorId="2F79B3E1" id="Cuadro de texto 2" o:spid="_x0000_s1035" type="#_x0000_t202" style="position:absolute;left:0;text-align:left;margin-left:171.75pt;margin-top:5.25pt;width:87.85pt;height:37.35pt;z-index:251660288;visibility:visible;mso-wrap-style:square;mso-width-percent:0;mso-height-percent:0;mso-wrap-distance-left:9pt;mso-wrap-distance-top:3.6pt;mso-wrap-distance-right:9pt;mso-wrap-distance-bottom:3.6pt;mso-position-horizontal:absolute;mso-position-horizontal-relative:text;mso-position-vertical:absolute;mso-position-vertical-relative:text;mso-width-percent:0;mso-height-percent:0;mso-width-relative:margin;mso-height-relative:margin;v-text-anchor:middle" o:gfxdata="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">
+                <v:textbox>
+                  <w:txbxContent>
+                    <w:p>
+                      <w:pPr>
+                        <w:jc w:val="center"/>
+                      </w:pPr>
+                      <w:r>
+                        <w:t xml:space="preserve">Test </w:t>
+                      </w:r>
+                      <w:proofErr w:type="spellStart"/>
+                      <w:r>
+                        <w:t>Shapes</w:t>
+                      </w:r>
+                      <w:proofErr w:type="spellEnd"/>
+                    </w:p>
+                  </w:txbxContent>
+                </v:textbox>
+                <w10:wrap type="square"/>
+              </v:shape>
+            </w:pict>
+          </mc:Fallback>
+        </mc:AlternateContent>
+      </w:r>
+    </w:p>
+    <w:p>
+      <w:pPr>
+        <w:pStyle w:val="Sinespaciado"/>
+        <w:ind w:left="720"/>
+        <w:jc w:val="both"/>
+      </w:pPr>
+    </w:p>
+    <w:p>
+      <w:pPr>
+        <w:pStyle w:val="Sinespaciado"/>
+        <w:ind w:left="720"/>
+        <w:jc w:val="both"/>
+      </w:pPr>
+    </w:p>
+    <w:p>
+      <w:pPr>
+        <w:pStyle w:val="Sinespaciado"/>
+        <w:ind w:left="720"/>
+        <w:jc w:val="both"/>
+      </w:pPr>
+    </w:p>
+    <w:p>
+      <w:pPr>
+        <w:pStyle w:val="Sinespaciado"/>
+        <w:numPr>
+          <w:ilvl w:val="0"/>
+          <w:numId w:val="6"/>
+        </w:numPr>
+        <w:jc w:val="both"/>
+      </w:pPr>
+      <w:bookmarkStart w:id="0" w:name="_GoBack"/>
+      <w:bookmarkEnd w:id="0"/>
+      <w:r>
+        <w:t>¿Cuáles características tienen en común?</w:t>
+      </w:r>
+    </w:p>
+    <w:p>
+      <w:pPr>
+        <w:pStyle w:val="Sinespaciado"/>
+        <w:ind w:left="2124"/>
+        <w:jc w:val="both"/>
+      </w:pPr>
+      <w:r>
+        <w:t>Cada clase necesita de ingresársele dos valores, esta toma los valores y la figura que se está evaluando y calcula el área y perímetro de esta.</w:t>
+      </w:r>
+    </w:p>
+    <w:p>
+      <w:pPr>
+        <w:pStyle w:val="Sinespaciado"/>
+        <w:numPr>
+          <w:ilvl w:val="0"/>
+          <w:numId w:val="10"/>
+        </w:numPr>
+        <w:jc w:val="both"/>
+      </w:pPr>
+      <w:r>
+        <w:t>¿Cómo se crean las clases más generales?</w:t>
+      </w:r>
+    </w:p>
+    <w:p>
+      <w:pPr>
+        <w:pStyle w:val="Sinespaciado"/>
+        <w:ind w:left="2124"/>
+        <w:jc w:val="both"/>
+      </w:pPr>
+      <w:r>
+        <w:t>Cada clase se crea con un nombre específico, se creó una clase para cada figura y en esta se definieron las variables seleccionadas para analizar la figura.</w:t>
+      </w:r>
+    </w:p>
+    <w:p>
+      <w:pPr>
+        <w:pStyle w:val="Prrafodelista"/>
+        <w:ind w:left="1080"/>
+        <w:jc w:val="both"/>
+        <w:rPr>
+          <w:lang w:val="es-MX"/>
+        </w:rPr>
+      </w:pPr>
     </w:p>
     <w:sectPr>
       <w:headerReference w:type="default" r:id="rId13"/>
@@ -901,7 +2324,7 @@
 
 <file path=word/numbering.xml><?xml version="1.0" encoding="utf-8"?>
 <w:numbering xmlns:wpc="http://schemas.microsoft.com/office/word/2010/wordprocessingCanvas" xmlns:mc="http://schemas.openxmlformats.org/markup-compatibility/2006" xmlns:o="urn:schemas-microsoft-com:office:office" xmlns:r="http://schemas.openxmlformats.org/officeDocument/2006/relationships" xmlns:m="http://schemas.openxmlformats.org/officeDocument/2006/math" xmlns:v="urn:schemas-microsoft-com:vml" xmlns:wp14="http://schemas.microsoft.com/office/word/2010/wordprocessingDrawing" xmlns:wp="http://schemas.openxmlformats.org/drawingml/2006/wordprocessingDrawing" xmlns:w10="urn:schemas-microsoft-com:office:word" xmlns:w="http://schemas.openxmlformats.org/wordprocessingml/2006/main" xmlns:w14="http://schemas.microsoft.com/office/word/2010/wordml" xmlns:w15="http://schemas.microsoft.com/office/word/2012/wordml" xmlns:wpg="http://schemas.microsoft.com/office/word/2010/wordprocessingGroup" xmlns:wpi="http://schemas.microsoft.com/office/word/2010/wordprocessingInk" xmlns:wne="http://schemas.microsoft.com/office/word/2006/wordml" xmlns:wps="http://schemas.microsoft.com/office/word/2010/wordprocessingShape" mc:Ignorable="w14 w15 wp14">
-  <w:abstractNum w:abstractNumId="0">
+  <w:abstractNum w:abstractNumId="0" w15:restartNumberingAfterBreak="0">
     <w:nsid w:val="02EC38DB"/>
     <w:multiLevelType w:val="hybridMultilevel"/>
     <w:tmpl w:val="4574E87C"/>
@@ -1013,7 +2436,7 @@
       </w:rPr>
     </w:lvl>
   </w:abstractNum>
-  <w:abstractNum w:abstractNumId="1">
+  <w:abstractNum w:abstractNumId="1" w15:restartNumberingAfterBreak="0">
     <w:nsid w:val="03021639"/>
     <w:multiLevelType w:val="hybridMultilevel"/>
     <w:tmpl w:val="71CE448E"/>
@@ -1103,7 +2526,7 @@
       </w:pPr>
     </w:lvl>
   </w:abstractNum>
-  <w:abstractNum w:abstractNumId="2">
+  <w:abstractNum w:abstractNumId="2" w15:restartNumberingAfterBreak="0">
     <w:nsid w:val="126C6740"/>
     <w:multiLevelType w:val="hybridMultilevel"/>
     <w:tmpl w:val="0D5E49AE"/>
@@ -1216,7 +2639,298 @@
       </w:rPr>
     </w:lvl>
   </w:abstractNum>
-  <w:abstractNum w:abstractNumId="3">
+  <w:abstractNum w:abstractNumId="3" w15:restartNumberingAfterBreak="0">
+    <w:nsid w:val="186E6D86"/>
+    <w:multiLevelType w:val="hybridMultilevel"/>
+    <w:tmpl w:val="30429B42"/>
+    <w:lvl w:ilvl="0" w:tplc="520E519C">
+      <w:start w:val="1"/>
+      <w:numFmt w:val="lowerLetter"/>
+      <w:lvlText w:val="%1."/>
+      <w:lvlJc w:val="left"/>
+      <w:pPr>
+        <w:ind w:left="1080" w:hanging="360"/>
+      </w:pPr>
+      <w:rPr>
+        <w:rFonts w:hint="default"/>
+      </w:rPr>
+    </w:lvl>
+    <w:lvl w:ilvl="1" w:tplc="240A0019" w:tentative="1">
+      <w:start w:val="1"/>
+      <w:numFmt w:val="lowerLetter"/>
+      <w:lvlText w:val="%2."/>
+      <w:lvlJc w:val="left"/>
+      <w:pPr>
+        <w:ind w:left="1800" w:hanging="360"/>
+      </w:pPr>
+    </w:lvl>
+    <w:lvl w:ilvl="2" w:tplc="240A001B" w:tentative="1">
+      <w:start w:val="1"/>
+      <w:numFmt w:val="lowerRoman"/>
+      <w:lvlText w:val="%3."/>
+      <w:lvlJc w:val="right"/>
+      <w:pPr>
+        <w:ind w:left="2520" w:hanging="180"/>
+      </w:pPr>
+    </w:lvl>
+    <w:lvl w:ilvl="3" w:tplc="240A000F" w:tentative="1">
+      <w:start w:val="1"/>
+      <w:numFmt w:val="decimal"/>
+      <w:lvlText w:val="%4."/>
+      <w:lvlJc w:val="left"/>
+      <w:pPr>
+        <w:ind w:left="3240" w:hanging="360"/>
+      </w:pPr>
+    </w:lvl>
+    <w:lvl w:ilvl="4" w:tplc="240A0019" w:tentative="1">
+      <w:start w:val="1"/>
+      <w:numFmt w:val="lowerLetter"/>
+      <w:lvlText w:val="%5."/>
+      <w:lvlJc w:val="left"/>
+      <w:pPr>
+        <w:ind w:left="3960" w:hanging="360"/>
+      </w:pPr>
+    </w:lvl>
+    <w:lvl w:ilvl="5" w:tplc="240A001B" w:tentative="1">
+      <w:start w:val="1"/>
+      <w:numFmt w:val="lowerRoman"/>
+      <w:lvlText w:val="%6."/>
+      <w:lvlJc w:val="right"/>
+      <w:pPr>
+        <w:ind w:left="4680" w:hanging="180"/>
+      </w:pPr>
+    </w:lvl>
+    <w:lvl w:ilvl="6" w:tplc="240A000F" w:tentative="1">
+      <w:start w:val="1"/>
+      <w:numFmt w:val="decimal"/>
+      <w:lvlText w:val="%7."/>
+      <w:lvlJc w:val="left"/>
+      <w:pPr>
+        <w:ind w:left="5400" w:hanging="360"/>
+      </w:pPr>
+    </w:lvl>
+    <w:lvl w:ilvl="7" w:tplc="240A0019" w:tentative="1">
+      <w:start w:val="1"/>
+      <w:numFmt w:val="lowerLetter"/>
+      <w:lvlText w:val="%8."/>
+      <w:lvlJc w:val="left"/>
+      <w:pPr>
+        <w:ind w:left="6120" w:hanging="360"/>
+      </w:pPr>
+    </w:lvl>
+    <w:lvl w:ilvl="8" w:tplc="240A001B" w:tentative="1">
+      <w:start w:val="1"/>
+      <w:numFmt w:val="lowerRoman"/>
+      <w:lvlText w:val="%9."/>
+      <w:lvlJc w:val="right"/>
+      <w:pPr>
+        <w:ind w:left="6840" w:hanging="180"/>
+      </w:pPr>
+    </w:lvl>
+  </w:abstractNum>
+  <w:abstractNum w:abstractNumId="4" w15:restartNumberingAfterBreak="0">
+    <w:nsid w:val="26B060C8"/>
+    <w:multiLevelType w:val="hybridMultilevel"/>
+    <w:tmpl w:val="2D4C0624"/>
+    <w:lvl w:ilvl="0" w:tplc="240A0001">
+      <w:start w:val="1"/>
+      <w:numFmt w:val="bullet"/>
+      <w:lvlText w:val=""/>
+      <w:lvlJc w:val="left"/>
+      <w:pPr>
+        <w:ind w:left="1440" w:hanging="360"/>
+      </w:pPr>
+      <w:rPr>
+        <w:rFonts w:ascii="Symbol" w:hAnsi="Symbol" w:hint="default"/>
+      </w:rPr>
+    </w:lvl>
+    <w:lvl w:ilvl="1" w:tplc="240A0003" w:tentative="1">
+      <w:start w:val="1"/>
+      <w:numFmt w:val="bullet"/>
+      <w:lvlText w:val="o"/>
+      <w:lvlJc w:val="left"/>
+      <w:pPr>
+        <w:ind w:left="2160" w:hanging="360"/>
+      </w:pPr>
+      <w:rPr>
+        <w:rFonts w:ascii="Courier New" w:hAnsi="Courier New" w:cs="Courier New" w:hint="default"/>
+      </w:rPr>
+    </w:lvl>
+    <w:lvl w:ilvl="2" w:tplc="240A0005" w:tentative="1">
+      <w:start w:val="1"/>
+      <w:numFmt w:val="bullet"/>
+      <w:lvlText w:val=""/>
+      <w:lvlJc w:val="left"/>
+      <w:pPr>
+        <w:ind w:left="2880" w:hanging="360"/>
+      </w:pPr>
+      <w:rPr>
+        <w:rFonts w:ascii="Wingdings" w:hAnsi="Wingdings" w:hint="default"/>
+      </w:rPr>
+    </w:lvl>
+    <w:lvl w:ilvl="3" w:tplc="240A0001" w:tentative="1">
+      <w:start w:val="1"/>
+      <w:numFmt w:val="bullet"/>
+      <w:lvlText w:val=""/>
+      <w:lvlJc w:val="left"/>
+      <w:pPr>
+        <w:ind w:left="3600" w:hanging="360"/>
+      </w:pPr>
+      <w:rPr>
+        <w:rFonts w:ascii="Symbol" w:hAnsi="Symbol" w:hint="default"/>
+      </w:rPr>
+    </w:lvl>
+    <w:lvl w:ilvl="4" w:tplc="240A0003" w:tentative="1">
+      <w:start w:val="1"/>
+      <w:numFmt w:val="bullet"/>
+      <w:lvlText w:val="o"/>
+      <w:lvlJc w:val="left"/>
+      <w:pPr>
+        <w:ind w:left="4320" w:hanging="360"/>
+      </w:pPr>
+      <w:rPr>
+        <w:rFonts w:ascii="Courier New" w:hAnsi="Courier New" w:cs="Courier New" w:hint="default"/>
+      </w:rPr>
+    </w:lvl>
+    <w:lvl w:ilvl="5" w:tplc="240A0005" w:tentative="1">
+      <w:start w:val="1"/>
+      <w:numFmt w:val="bullet"/>
+      <w:lvlText w:val=""/>
+      <w:lvlJc w:val="left"/>
+      <w:pPr>
+        <w:ind w:left="5040" w:hanging="360"/>
+      </w:pPr>
+      <w:rPr>
+        <w:rFonts w:ascii="Wingdings" w:hAnsi="Wingdings" w:hint="default"/>
+      </w:rPr>
+    </w:lvl>
+    <w:lvl w:ilvl="6" w:tplc="240A0001" w:tentative="1">
+      <w:start w:val="1"/>
+      <w:numFmt w:val="bullet"/>
+      <w:lvlText w:val=""/>
+      <w:lvlJc w:val="left"/>
+      <w:pPr>
+        <w:ind w:left="5760" w:hanging="360"/>
+      </w:pPr>
+      <w:rPr>
+        <w:rFonts w:ascii="Symbol" w:hAnsi="Symbol" w:hint="default"/>
+      </w:rPr>
+    </w:lvl>
+    <w:lvl w:ilvl="7" w:tplc="240A0003" w:tentative="1">
+      <w:start w:val="1"/>
+      <w:numFmt w:val="bullet"/>
+      <w:lvlText w:val="o"/>
+      <w:lvlJc w:val="left"/>
+      <w:pPr>
+        <w:ind w:left="6480" w:hanging="360"/>
+      </w:pPr>
+      <w:rPr>
+        <w:rFonts w:ascii="Courier New" w:hAnsi="Courier New" w:cs="Courier New" w:hint="default"/>
+      </w:rPr>
+    </w:lvl>
+    <w:lvl w:ilvl="8" w:tplc="240A0005" w:tentative="1">
+      <w:start w:val="1"/>
+      <w:numFmt w:val="bullet"/>
+      <w:lvlText w:val=""/>
+      <w:lvlJc w:val="left"/>
+      <w:pPr>
+        <w:ind w:left="7200" w:hanging="360"/>
+      </w:pPr>
+      <w:rPr>
+        <w:rFonts w:ascii="Wingdings" w:hAnsi="Wingdings" w:hint="default"/>
+      </w:rPr>
+    </w:lvl>
+  </w:abstractNum>
+  <w:abstractNum w:abstractNumId="5" w15:restartNumberingAfterBreak="0">
+    <w:nsid w:val="27E93EF1"/>
+    <w:multiLevelType w:val="hybridMultilevel"/>
+    <w:tmpl w:val="C5782ACE"/>
+    <w:lvl w:ilvl="0" w:tplc="F490CA0C">
+      <w:start w:val="1"/>
+      <w:numFmt w:val="lowerLetter"/>
+      <w:lvlText w:val="%1."/>
+      <w:lvlJc w:val="left"/>
+      <w:pPr>
+        <w:ind w:left="1080" w:hanging="360"/>
+      </w:pPr>
+      <w:rPr>
+        <w:rFonts w:hint="default"/>
+      </w:rPr>
+    </w:lvl>
+    <w:lvl w:ilvl="1" w:tplc="240A0019" w:tentative="1">
+      <w:start w:val="1"/>
+      <w:numFmt w:val="lowerLetter"/>
+      <w:lvlText w:val="%2."/>
+      <w:lvlJc w:val="left"/>
+      <w:pPr>
+        <w:ind w:left="1800" w:hanging="360"/>
+      </w:pPr>
+    </w:lvl>
+    <w:lvl w:ilvl="2" w:tplc="240A001B" w:tentative="1">
+      <w:start w:val="1"/>
+      <w:numFmt w:val="lowerRoman"/>
+      <w:lvlText w:val="%3."/>
+      <w:lvlJc w:val="right"/>
+      <w:pPr>
+        <w:ind w:left="2520" w:hanging="180"/>
+      </w:pPr>
+    </w:lvl>
+    <w:lvl w:ilvl="3" w:tplc="240A000F" w:tentative="1">
+      <w:start w:val="1"/>
+      <w:numFmt w:val="decimal"/>
+      <w:lvlText w:val="%4."/>
+      <w:lvlJc w:val="left"/>
+      <w:pPr>
+        <w:ind w:left="3240" w:hanging="360"/>
+      </w:pPr>
+    </w:lvl>
+    <w:lvl w:ilvl="4" w:tplc="240A0019" w:tentative="1">
+      <w:start w:val="1"/>
+      <w:numFmt w:val="lowerLetter"/>
+      <w:lvlText w:val="%5."/>
+      <w:lvlJc w:val="left"/>
+      <w:pPr>
+        <w:ind w:left="3960" w:hanging="360"/>
+      </w:pPr>
+    </w:lvl>
+    <w:lvl w:ilvl="5" w:tplc="240A001B" w:tentative="1">
+      <w:start w:val="1"/>
+      <w:numFmt w:val="lowerRoman"/>
+      <w:lvlText w:val="%6."/>
+      <w:lvlJc w:val="right"/>
+      <w:pPr>
+        <w:ind w:left="4680" w:hanging="180"/>
+      </w:pPr>
+    </w:lvl>
+    <w:lvl w:ilvl="6" w:tplc="240A000F" w:tentative="1">
+      <w:start w:val="1"/>
+      <w:numFmt w:val="decimal"/>
+      <w:lvlText w:val="%7."/>
+      <w:lvlJc w:val="left"/>
+      <w:pPr>
+        <w:ind w:left="5400" w:hanging="360"/>
+      </w:pPr>
+    </w:lvl>
+    <w:lvl w:ilvl="7" w:tplc="240A0019" w:tentative="1">
+      <w:start w:val="1"/>
+      <w:numFmt w:val="lowerLetter"/>
+      <w:lvlText w:val="%8."/>
+      <w:lvlJc w:val="left"/>
+      <w:pPr>
+        <w:ind w:left="6120" w:hanging="360"/>
+      </w:pPr>
+    </w:lvl>
+    <w:lvl w:ilvl="8" w:tplc="240A001B" w:tentative="1">
+      <w:start w:val="1"/>
+      <w:numFmt w:val="lowerRoman"/>
+      <w:lvlText w:val="%9."/>
+      <w:lvlJc w:val="right"/>
+      <w:pPr>
+        <w:ind w:left="6840" w:hanging="180"/>
+      </w:pPr>
+    </w:lvl>
+  </w:abstractNum>
+  <w:abstractNum w:abstractNumId="6" w15:restartNumberingAfterBreak="0">
     <w:nsid w:val="2B2E4D10"/>
     <w:multiLevelType w:val="hybridMultilevel"/>
     <w:tmpl w:val="9148EAC4"/>
@@ -1306,7 +3020,7 @@
       </w:pPr>
     </w:lvl>
   </w:abstractNum>
-  <w:abstractNum w:abstractNumId="4">
+  <w:abstractNum w:abstractNumId="7" w15:restartNumberingAfterBreak="0">
     <w:nsid w:val="2D5B30F5"/>
     <w:multiLevelType w:val="hybridMultilevel"/>
     <w:tmpl w:val="9B34C330"/>
@@ -1395,7 +3109,97 @@
       </w:pPr>
     </w:lvl>
   </w:abstractNum>
-  <w:abstractNum w:abstractNumId="5">
+  <w:abstractNum w:abstractNumId="8" w15:restartNumberingAfterBreak="0">
+    <w:nsid w:val="529C7770"/>
+    <w:multiLevelType w:val="hybridMultilevel"/>
+    <w:tmpl w:val="C956613E"/>
+    <w:lvl w:ilvl="0" w:tplc="314A6FC8">
+      <w:start w:val="1"/>
+      <w:numFmt w:val="lowerLetter"/>
+      <w:lvlText w:val="%1."/>
+      <w:lvlJc w:val="left"/>
+      <w:pPr>
+        <w:ind w:left="1440" w:hanging="360"/>
+      </w:pPr>
+      <w:rPr>
+        <w:rFonts w:hint="default"/>
+        <w:b/>
+      </w:rPr>
+    </w:lvl>
+    <w:lvl w:ilvl="1" w:tplc="240A0019" w:tentative="1">
+      <w:start w:val="1"/>
+      <w:numFmt w:val="lowerLetter"/>
+      <w:lvlText w:val="%2."/>
+      <w:lvlJc w:val="left"/>
+      <w:pPr>
+        <w:ind w:left="2160" w:hanging="360"/>
+      </w:pPr>
+    </w:lvl>
+    <w:lvl w:ilvl="2" w:tplc="240A001B" w:tentative="1">
+      <w:start w:val="1"/>
+      <w:numFmt w:val="lowerRoman"/>
+      <w:lvlText w:val="%3."/>
+      <w:lvlJc w:val="right"/>
+      <w:pPr>
+        <w:ind w:left="2880" w:hanging="180"/>
+      </w:pPr>
+    </w:lvl>
+    <w:lvl w:ilvl="3" w:tplc="240A000F" w:tentative="1">
+      <w:start w:val="1"/>
+      <w:numFmt w:val="decimal"/>
+      <w:lvlText w:val="%4."/>
+      <w:lvlJc w:val="left"/>
+      <w:pPr>
+        <w:ind w:left="3600" w:hanging="360"/>
+      </w:pPr>
+    </w:lvl>
+    <w:lvl w:ilvl="4" w:tplc="240A0019" w:tentative="1">
+      <w:start w:val="1"/>
+      <w:numFmt w:val="lowerLetter"/>
+      <w:lvlText w:val="%5."/>
+      <w:lvlJc w:val="left"/>
+      <w:pPr>
+        <w:ind w:left="4320" w:hanging="360"/>
+      </w:pPr>
+    </w:lvl>
+    <w:lvl w:ilvl="5" w:tplc="240A001B" w:tentative="1">
+      <w:start w:val="1"/>
+      <w:numFmt w:val="lowerRoman"/>
+      <w:lvlText w:val="%6."/>
+      <w:lvlJc w:val="right"/>
+      <w:pPr>
+        <w:ind w:left="5040" w:hanging="180"/>
+      </w:pPr>
+    </w:lvl>
+    <w:lvl w:ilvl="6" w:tplc="240A000F" w:tentative="1">
+      <w:start w:val="1"/>
+      <w:numFmt w:val="decimal"/>
+      <w:lvlText w:val="%7."/>
+      <w:lvlJc w:val="left"/>
+      <w:pPr>
+        <w:ind w:left="5760" w:hanging="360"/>
+      </w:pPr>
+    </w:lvl>
+    <w:lvl w:ilvl="7" w:tplc="240A0019" w:tentative="1">
+      <w:start w:val="1"/>
+      <w:numFmt w:val="lowerLetter"/>
+      <w:lvlText w:val="%8."/>
+      <w:lvlJc w:val="left"/>
+      <w:pPr>
+        <w:ind w:left="6480" w:hanging="360"/>
+      </w:pPr>
+    </w:lvl>
+    <w:lvl w:ilvl="8" w:tplc="240A001B" w:tentative="1">
+      <w:start w:val="1"/>
+      <w:numFmt w:val="lowerRoman"/>
+      <w:lvlText w:val="%9."/>
+      <w:lvlJc w:val="right"/>
+      <w:pPr>
+        <w:ind w:left="7200" w:hanging="180"/>
+      </w:pPr>
+    </w:lvl>
+  </w:abstractNum>
+  <w:abstractNum w:abstractNumId="9" w15:restartNumberingAfterBreak="0">
     <w:nsid w:val="69814CBB"/>
     <w:multiLevelType w:val="hybridMultilevel"/>
     <w:tmpl w:val="6B38A632"/>
@@ -1488,19 +3292,31 @@
     <w:abstractNumId w:val="2"/>
   </w:num>
   <w:num w:numId="2">
-    <w:abstractNumId w:val="3"/>
+    <w:abstractNumId w:val="6"/>
   </w:num>
   <w:num w:numId="3">
     <w:abstractNumId w:val="1"/>
   </w:num>
   <w:num w:numId="4">
-    <w:abstractNumId w:val="5"/>
+    <w:abstractNumId w:val="9"/>
   </w:num>
   <w:num w:numId="5">
-    <w:abstractNumId w:val="4"/>
+    <w:abstractNumId w:val="7"/>
   </w:num>
   <w:num w:numId="6">
     <w:abstractNumId w:val="0"/>
+  </w:num>
+  <w:num w:numId="7">
+    <w:abstractNumId w:val="3"/>
+  </w:num>
+  <w:num w:numId="8">
+    <w:abstractNumId w:val="8"/>
+  </w:num>
+  <w:num w:numId="9">
+    <w:abstractNumId w:val="5"/>
+  </w:num>
+  <w:num w:numId="10">
+    <w:abstractNumId w:val="4"/>
   </w:num>
 </w:numbering>
 </file>
@@ -2283,7 +4099,7 @@
 </file>
 
 <file path=customXml/itemProps1.xml><?xml version="1.0" encoding="utf-8"?>
-<ds:datastoreItem xmlns:ds="http://schemas.openxmlformats.org/officeDocument/2006/customXml" ds:itemID="{89BA8833-9D49-4E4A-9582-743A874DABC3}">
+<ds:datastoreItem xmlns:ds="http://schemas.openxmlformats.org/officeDocument/2006/customXml" ds:itemID="{EC89C1AF-9BBA-4E9A-ADAB-4CD11506E7FD}">
   <ds:schemaRefs>
     <ds:schemaRef ds:uri="http://schemas.openxmlformats.org/officeDocument/2006/bibliography"/>
   </ds:schemaRefs>

</xml_diff>